<commit_message>
PEP8, image in word
</commit_message>
<xml_diff>
--- a/src/doc-templates/templateMünchen2022.docx
+++ b/src/doc-templates/templateMünchen2022.docx
@@ -1160,17 +1160,10 @@
           <w:rFonts w:ascii="Calibri" w:eastAsia="Calibri" w:hAnsi="Calibri" w:cs="Calibri"/>
           <w:lang w:val="de-DE"/>
         </w:rPr>
-        <w:lastRenderedPageBreak/>
         <w:br w:type="page"/>
       </w:r>
-    </w:p>
-    <w:p>
-      <w:pPr>
-        <w:rPr>
-          <w:rFonts w:ascii="Calibri" w:eastAsia="Calibri" w:hAnsi="Calibri" w:cs="Calibri"/>
-          <w:lang w:val="de-DE"/>
-        </w:rPr>
-      </w:pPr>
+      <w:bookmarkStart w:id="0" w:name="_GoBack"/>
+      <w:bookmarkEnd w:id="0"/>
       <w:r>
         <w:rPr>
           <w:b/>
@@ -2810,8 +2803,6 @@
         </w:rPr>
         <w:br/>
       </w:r>
-      <w:bookmarkStart w:id="0" w:name="_GoBack"/>
-      <w:bookmarkEnd w:id="0"/>
       <w:r>
         <w:rPr>
           <w:b/>
@@ -15045,7 +15036,7 @@
 </file>
 
 <file path=customXml/itemProps1.xml><?xml version="1.0" encoding="utf-8"?>
-<ds:datastoreItem xmlns:ds="http://schemas.openxmlformats.org/officeDocument/2006/customXml" ds:itemID="{015A6532-25F1-4030-80BE-23B8484CF471}">
+<ds:datastoreItem xmlns:ds="http://schemas.openxmlformats.org/officeDocument/2006/customXml" ds:itemID="{99DF1E24-730F-424E-A79D-98F46DE870B3}">
   <ds:schemaRefs>
     <ds:schemaRef ds:uri="http://schemas.openxmlformats.org/officeDocument/2006/bibliography"/>
   </ds:schemaRefs>

</xml_diff>